<commit_message>
Add first version of sequence diagrams
sequence diagrams
</commit_message>
<xml_diff>
--- a/week3/Record_Time_week3.docx
+++ b/week3/Record_Time_week3.docx
@@ -575,15 +575,127 @@
         <w:t>pathway</w:t>
       </w:r>
       <w:proofErr w:type="spellEnd"/>
-      <w:r>
-        <w:rPr>
-          <w:rFonts w:ascii="Times New Roman" w:hAnsi="Times New Roman" w:cs="Times New Roman"/>
-          <w:color w:val="000000"/>
-          <w:sz w:val="24"/>
-          <w:szCs w:val="24"/>
-          <w:shd w:val="clear" w:color="auto" w:fill="FFFFFF"/>
-        </w:rPr>
-        <w:t xml:space="preserve"> </w:t>
+    </w:p>
+    <w:p>
+      <w:pPr>
+        <w:pStyle w:val="Paragraphedeliste"/>
+        <w:numPr>
+          <w:ilvl w:val="1"/>
+          <w:numId w:val="1"/>
+        </w:numPr>
+        <w:rPr>
+          <w:rFonts w:ascii="Times New Roman" w:hAnsi="Times New Roman" w:cs="Times New Roman"/>
+          <w:sz w:val="24"/>
+          <w:szCs w:val="24"/>
+        </w:rPr>
+      </w:pPr>
+      <w:r>
+        <w:rPr>
+          <w:rFonts w:ascii="Times New Roman" w:hAnsi="Times New Roman" w:cs="Times New Roman"/>
+          <w:color w:val="000000"/>
+          <w:sz w:val="24"/>
+          <w:szCs w:val="24"/>
+          <w:shd w:val="clear" w:color="auto" w:fill="FFFFFF"/>
+        </w:rPr>
+        <w:t xml:space="preserve">Section : </w:t>
+      </w:r>
+      <w:proofErr w:type="spellStart"/>
+      <w:r>
+        <w:rPr>
+          <w:rFonts w:ascii="Times New Roman" w:hAnsi="Times New Roman" w:cs="Times New Roman"/>
+          <w:color w:val="000000"/>
+          <w:sz w:val="24"/>
+          <w:szCs w:val="24"/>
+          <w:shd w:val="clear" w:color="auto" w:fill="FFFFFF"/>
+        </w:rPr>
+        <w:t>Generate</w:t>
+      </w:r>
+      <w:proofErr w:type="spellEnd"/>
+      <w:r>
+        <w:rPr>
+          <w:rFonts w:ascii="Times New Roman" w:hAnsi="Times New Roman" w:cs="Times New Roman"/>
+          <w:color w:val="000000"/>
+          <w:sz w:val="24"/>
+          <w:szCs w:val="24"/>
+          <w:shd w:val="clear" w:color="auto" w:fill="FFFFFF"/>
+        </w:rPr>
+        <w:t xml:space="preserve"> the section has to </w:t>
+      </w:r>
+      <w:proofErr w:type="spellStart"/>
+      <w:r>
+        <w:rPr>
+          <w:rFonts w:ascii="Times New Roman" w:hAnsi="Times New Roman" w:cs="Times New Roman"/>
+          <w:color w:val="000000"/>
+          <w:sz w:val="24"/>
+          <w:szCs w:val="24"/>
+          <w:shd w:val="clear" w:color="auto" w:fill="FFFFFF"/>
+        </w:rPr>
+        <w:t>leave</w:t>
+      </w:r>
+      <w:proofErr w:type="spellEnd"/>
+      <w:r>
+        <w:rPr>
+          <w:rFonts w:ascii="Times New Roman" w:hAnsi="Times New Roman" w:cs="Times New Roman"/>
+          <w:color w:val="000000"/>
+          <w:sz w:val="24"/>
+          <w:szCs w:val="24"/>
+          <w:shd w:val="clear" w:color="auto" w:fill="FFFFFF"/>
+        </w:rPr>
+        <w:t xml:space="preserve"> data XML</w:t>
+      </w:r>
+      <w:r>
+        <w:rPr>
+          <w:rFonts w:ascii="Times New Roman" w:hAnsi="Times New Roman" w:cs="Times New Roman"/>
+          <w:color w:val="000000"/>
+          <w:sz w:val="24"/>
+          <w:szCs w:val="24"/>
+          <w:shd w:val="clear" w:color="auto" w:fill="FFFFFF"/>
+        </w:rPr>
+        <w:t xml:space="preserve">, </w:t>
+      </w:r>
+      <w:proofErr w:type="spellStart"/>
+      <w:r>
+        <w:rPr>
+          <w:rFonts w:ascii="Times New Roman" w:hAnsi="Times New Roman" w:cs="Times New Roman"/>
+          <w:color w:val="000000"/>
+          <w:sz w:val="24"/>
+          <w:szCs w:val="24"/>
+          <w:shd w:val="clear" w:color="auto" w:fill="FFFFFF"/>
+        </w:rPr>
+        <w:t>Calculate</w:t>
+      </w:r>
+      <w:proofErr w:type="spellEnd"/>
+      <w:r>
+        <w:rPr>
+          <w:rFonts w:ascii="Times New Roman" w:hAnsi="Times New Roman" w:cs="Times New Roman"/>
+          <w:color w:val="000000"/>
+          <w:sz w:val="24"/>
+          <w:szCs w:val="24"/>
+          <w:shd w:val="clear" w:color="auto" w:fill="FFFFFF"/>
+        </w:rPr>
+        <w:t xml:space="preserve"> the </w:t>
+      </w:r>
+      <w:proofErr w:type="spellStart"/>
+      <w:r>
+        <w:rPr>
+          <w:rFonts w:ascii="Times New Roman" w:hAnsi="Times New Roman" w:cs="Times New Roman"/>
+          <w:color w:val="000000"/>
+          <w:sz w:val="24"/>
+          <w:szCs w:val="24"/>
+          <w:shd w:val="clear" w:color="auto" w:fill="FFFFFF"/>
+        </w:rPr>
+        <w:t>duration</w:t>
+      </w:r>
+      <w:proofErr w:type="spellEnd"/>
+      <w:r>
+        <w:rPr>
+          <w:rFonts w:ascii="Times New Roman" w:hAnsi="Times New Roman" w:cs="Times New Roman"/>
+          <w:color w:val="000000"/>
+          <w:sz w:val="24"/>
+          <w:szCs w:val="24"/>
+          <w:shd w:val="clear" w:color="auto" w:fill="FFFFFF"/>
+        </w:rPr>
+        <w:t xml:space="preserve"> in seconds put to cross the section</w:t>
       </w:r>
     </w:p>
     <w:p>
@@ -630,6 +742,74 @@
           <w:shd w:val="clear" w:color="auto" w:fill="FFFFFF"/>
         </w:rPr>
         <w:t xml:space="preserve"> tutorial and put command and java doc command</w:t>
+      </w:r>
+    </w:p>
+    <w:p>
+      <w:pPr>
+        <w:pStyle w:val="Paragraphedeliste"/>
+        <w:numPr>
+          <w:ilvl w:val="0"/>
+          <w:numId w:val="1"/>
+        </w:numPr>
+        <w:rPr>
+          <w:rFonts w:ascii="Times New Roman" w:hAnsi="Times New Roman" w:cs="Times New Roman"/>
+          <w:sz w:val="24"/>
+          <w:szCs w:val="24"/>
+        </w:rPr>
+      </w:pPr>
+      <w:r>
+        <w:rPr>
+          <w:rFonts w:ascii="Times New Roman" w:hAnsi="Times New Roman" w:cs="Times New Roman"/>
+          <w:color w:val="000000"/>
+          <w:sz w:val="24"/>
+          <w:szCs w:val="24"/>
+          <w:shd w:val="clear" w:color="auto" w:fill="FFFFFF"/>
+        </w:rPr>
+        <w:t xml:space="preserve">2 </w:t>
+      </w:r>
+      <w:proofErr w:type="spellStart"/>
+      <w:r>
+        <w:rPr>
+          <w:rFonts w:ascii="Times New Roman" w:hAnsi="Times New Roman" w:cs="Times New Roman"/>
+          <w:color w:val="000000"/>
+          <w:sz w:val="24"/>
+          <w:szCs w:val="24"/>
+          <w:shd w:val="clear" w:color="auto" w:fill="FFFFFF"/>
+        </w:rPr>
+        <w:t>pictures</w:t>
+      </w:r>
+      <w:proofErr w:type="spellEnd"/>
+      <w:r>
+        <w:rPr>
+          <w:rFonts w:ascii="Times New Roman" w:hAnsi="Times New Roman" w:cs="Times New Roman"/>
+          <w:color w:val="000000"/>
+          <w:sz w:val="24"/>
+          <w:szCs w:val="24"/>
+          <w:shd w:val="clear" w:color="auto" w:fill="FFFFFF"/>
+        </w:rPr>
+        <w:t xml:space="preserve"> of </w:t>
+      </w:r>
+      <w:proofErr w:type="spellStart"/>
+      <w:r>
+        <w:rPr>
+          <w:rFonts w:ascii="Times New Roman" w:hAnsi="Times New Roman" w:cs="Times New Roman"/>
+          <w:color w:val="000000"/>
+          <w:sz w:val="24"/>
+          <w:szCs w:val="24"/>
+          <w:shd w:val="clear" w:color="auto" w:fill="FFFFFF"/>
+        </w:rPr>
+        <w:t>sequence</w:t>
+      </w:r>
+      <w:proofErr w:type="spellEnd"/>
+      <w:r>
+        <w:rPr>
+          <w:rFonts w:ascii="Times New Roman" w:hAnsi="Times New Roman" w:cs="Times New Roman"/>
+          <w:color w:val="000000"/>
+          <w:sz w:val="24"/>
+          <w:szCs w:val="24"/>
+          <w:shd w:val="clear" w:color="auto" w:fill="FFFFFF"/>
+        </w:rPr>
+        <w:t xml:space="preserve"> diagrams</w:t>
       </w:r>
     </w:p>
     <w:p>

</xml_diff>